<commit_message>
separated data and figure functions
</commit_message>
<xml_diff>
--- a/Results/peak_and_decline.docx
+++ b/Results/peak_and_decline.docx
@@ -53,13 +53,13 @@
         <w:pStyle w:val="Date"/>
       </w:pPr>
       <w:r>
-        <w:t xml:space="preserve">11</w:t>
+        <w:t xml:space="preserve">21</w:t>
       </w:r>
       <w:r>
         <w:t xml:space="preserve"> </w:t>
       </w:r>
       <w:r>
-        <w:t xml:space="preserve">August,</w:t>
+        <w:t xml:space="preserve">September,</w:t>
       </w:r>
       <w:r>
         <w:t xml:space="preserve"> </w:t>
@@ -2141,6 +2141,17 @@
         </w:drawing>
       </w:r>
       <w:bookmarkEnd w:id="91"/>
+    </w:p>
+    <w:p>
+      <w:pPr>
+        <w:pStyle w:val="SourceCode"/>
+      </w:pPr>
+      <w:r>
+        <w:rPr>
+          <w:rStyle w:val="VerbatimChar"/>
+        </w:rPr>
+        <w:t xml:space="preserve">## Note: zip::zip() is deprecated, please use zip::zipr() instead</w:t>
+      </w:r>
     </w:p>
     <w:sectPr/>
   </w:body>

</xml_diff>